<commit_message>
Ajout du diagramme de séquence dans la doc
</commit_message>
<xml_diff>
--- a/Doc/1_Contexte.docx
+++ b/Doc/1_Contexte.docx
@@ -158,7 +158,7 @@
                                   <w:sdtContent>
                                     <w:p>
                                       <w:pPr>
-                                        <w:pStyle w:val="Sansinterligne"/>
+                                        <w:pStyle w:val="NoSpacing"/>
                                         <w:rPr>
                                           <w:color w:val="FFFFFF" w:themeColor="background1"/>
                                           <w:sz w:val="32"/>
@@ -227,7 +227,7 @@
                                 </w:sdt>
                                 <w:p>
                                   <w:pPr>
-                                    <w:pStyle w:val="Sansinterligne"/>
+                                    <w:pStyle w:val="NoSpacing"/>
                                     <w:rPr>
                                       <w:caps/>
                                       <w:color w:val="FFFFFF" w:themeColor="background1"/>
@@ -372,7 +372,7 @@
                                   <w:sdtContent>
                                     <w:p>
                                       <w:pPr>
-                                        <w:pStyle w:val="Sansinterligne"/>
+                                        <w:pStyle w:val="NoSpacing"/>
                                         <w:pBdr>
                                           <w:bottom w:val="single" w:sz="6" w:space="4" w:color="7F7F7F" w:themeColor="text1" w:themeTint="80"/>
                                         </w:pBdr>
@@ -415,7 +415,7 @@
                                   <w:sdtContent>
                                     <w:p>
                                       <w:pPr>
-                                        <w:pStyle w:val="Sansinterligne"/>
+                                        <w:pStyle w:val="NoSpacing"/>
                                         <w:spacing w:before="240"/>
                                         <w:rPr>
                                           <w:caps/>
@@ -485,7 +485,7 @@
                             <w:sdtContent>
                               <w:p>
                                 <w:pPr>
-                                  <w:pStyle w:val="Sansinterligne"/>
+                                  <w:pStyle w:val="NoSpacing"/>
                                   <w:rPr>
                                     <w:color w:val="FFFFFF" w:themeColor="background1"/>
                                     <w:sz w:val="32"/>
@@ -554,7 +554,7 @@
                           </w:sdt>
                           <w:p>
                             <w:pPr>
-                              <w:pStyle w:val="Sansinterligne"/>
+                              <w:pStyle w:val="NoSpacing"/>
                               <w:rPr>
                                 <w:caps/>
                                 <w:color w:val="FFFFFF" w:themeColor="background1"/>
@@ -667,7 +667,7 @@
                             <w:sdtContent>
                               <w:p>
                                 <w:pPr>
-                                  <w:pStyle w:val="Sansinterligne"/>
+                                  <w:pStyle w:val="NoSpacing"/>
                                   <w:pBdr>
                                     <w:bottom w:val="single" w:sz="6" w:space="4" w:color="7F7F7F" w:themeColor="text1" w:themeTint="80"/>
                                   </w:pBdr>
@@ -710,7 +710,7 @@
                             <w:sdtContent>
                               <w:p>
                                 <w:pPr>
-                                  <w:pStyle w:val="Sansinterligne"/>
+                                  <w:pStyle w:val="NoSpacing"/>
                                   <w:spacing w:before="240"/>
                                   <w:rPr>
                                     <w:caps/>
@@ -840,7 +840,7 @@
           <w:sdtContent>
             <w:p>
               <w:pPr>
-                <w:pStyle w:val="En-ttedetabledesmatires"/>
+                <w:pStyle w:val="TOCHeading"/>
                 <w:jc w:val="both"/>
               </w:pPr>
               <w:r>
@@ -849,7 +849,7 @@
             </w:p>
             <w:p>
               <w:pPr>
-                <w:pStyle w:val="TM1"/>
+                <w:pStyle w:val="TOC1"/>
                 <w:tabs>
                   <w:tab w:val="right" w:leader="dot" w:pos="9062"/>
                 </w:tabs>
@@ -871,7 +871,7 @@
               <w:hyperlink w:anchor="_Toc74842288" w:history="1">
                 <w:r>
                   <w:rPr>
-                    <w:rStyle w:val="Lienhypertexte"/>
+                    <w:rStyle w:val="Hyperlink"/>
                     <w:noProof/>
                   </w:rPr>
                   <w:t>Introduction</w:t>
@@ -928,7 +928,7 @@
             </w:p>
             <w:p>
               <w:pPr>
-                <w:pStyle w:val="TM2"/>
+                <w:pStyle w:val="TOC2"/>
                 <w:tabs>
                   <w:tab w:val="right" w:leader="dot" w:pos="9062"/>
                 </w:tabs>
@@ -941,7 +941,7 @@
               <w:hyperlink w:anchor="_Toc74842289" w:history="1">
                 <w:r>
                   <w:rPr>
-                    <w:rStyle w:val="Lienhypertexte"/>
+                    <w:rStyle w:val="Hyperlink"/>
                     <w:noProof/>
                   </w:rPr>
                   <w:t>Synopsis</w:t>
@@ -998,7 +998,7 @@
             </w:p>
             <w:p>
               <w:pPr>
-                <w:pStyle w:val="TM1"/>
+                <w:pStyle w:val="TOC1"/>
                 <w:tabs>
                   <w:tab w:val="right" w:leader="dot" w:pos="9062"/>
                 </w:tabs>
@@ -1011,7 +1011,7 @@
               <w:hyperlink w:anchor="_Toc74842290" w:history="1">
                 <w:r>
                   <w:rPr>
-                    <w:rStyle w:val="Lienhypertexte"/>
+                    <w:rStyle w:val="Hyperlink"/>
                     <w:noProof/>
                     <w:lang w:eastAsia="fr-CH"/>
                   </w:rPr>
@@ -1069,7 +1069,7 @@
             </w:p>
             <w:p>
               <w:pPr>
-                <w:pStyle w:val="TM2"/>
+                <w:pStyle w:val="TOC2"/>
                 <w:tabs>
                   <w:tab w:val="right" w:leader="dot" w:pos="9062"/>
                 </w:tabs>
@@ -1082,7 +1082,7 @@
               <w:hyperlink w:anchor="_Toc74842291" w:history="1">
                 <w:r>
                   <w:rPr>
-                    <w:rStyle w:val="Lienhypertexte"/>
+                    <w:rStyle w:val="Hyperlink"/>
                     <w:noProof/>
                     <w:lang w:eastAsia="fr-CH"/>
                   </w:rPr>
@@ -1140,7 +1140,7 @@
             </w:p>
             <w:p>
               <w:pPr>
-                <w:pStyle w:val="TM1"/>
+                <w:pStyle w:val="TOC1"/>
                 <w:tabs>
                   <w:tab w:val="right" w:leader="dot" w:pos="9062"/>
                 </w:tabs>
@@ -1153,7 +1153,7 @@
               <w:hyperlink w:anchor="_Toc74842292" w:history="1">
                 <w:r>
                   <w:rPr>
-                    <w:rStyle w:val="Lienhypertexte"/>
+                    <w:rStyle w:val="Hyperlink"/>
                     <w:noProof/>
                     <w:lang w:eastAsia="fr-CH"/>
                   </w:rPr>
@@ -1211,7 +1211,7 @@
             </w:p>
             <w:p>
               <w:pPr>
-                <w:pStyle w:val="TM2"/>
+                <w:pStyle w:val="TOC2"/>
                 <w:tabs>
                   <w:tab w:val="right" w:leader="dot" w:pos="9062"/>
                 </w:tabs>
@@ -1224,7 +1224,7 @@
               <w:hyperlink w:anchor="_Toc74842293" w:history="1">
                 <w:r>
                   <w:rPr>
-                    <w:rStyle w:val="Lienhypertexte"/>
+                    <w:rStyle w:val="Hyperlink"/>
                     <w:noProof/>
                   </w:rPr>
                   <w:t>Démarrage</w:t>
@@ -1281,7 +1281,7 @@
             </w:p>
             <w:p>
               <w:pPr>
-                <w:pStyle w:val="TM2"/>
+                <w:pStyle w:val="TOC2"/>
                 <w:tabs>
                   <w:tab w:val="right" w:leader="dot" w:pos="9062"/>
                 </w:tabs>
@@ -1294,7 +1294,7 @@
               <w:hyperlink w:anchor="_Toc74842294" w:history="1">
                 <w:r>
                   <w:rPr>
-                    <w:rStyle w:val="Lienhypertexte"/>
+                    <w:rStyle w:val="Hyperlink"/>
                     <w:noProof/>
                   </w:rPr>
                   <w:t>Accueil</w:t>
@@ -1351,7 +1351,7 @@
             </w:p>
             <w:p>
               <w:pPr>
-                <w:pStyle w:val="TM2"/>
+                <w:pStyle w:val="TOC2"/>
                 <w:tabs>
                   <w:tab w:val="right" w:leader="dot" w:pos="9062"/>
                 </w:tabs>
@@ -1364,7 +1364,7 @@
               <w:hyperlink w:anchor="_Toc74842295" w:history="1">
                 <w:r>
                   <w:rPr>
-                    <w:rStyle w:val="Lienhypertexte"/>
+                    <w:rStyle w:val="Hyperlink"/>
                     <w:noProof/>
                   </w:rPr>
                   <w:t>Fonctionnalités communes</w:t>
@@ -1421,7 +1421,7 @@
             </w:p>
             <w:p>
               <w:pPr>
-                <w:pStyle w:val="TM3"/>
+                <w:pStyle w:val="TOC3"/>
                 <w:tabs>
                   <w:tab w:val="right" w:leader="dot" w:pos="9062"/>
                 </w:tabs>
@@ -1433,7 +1433,7 @@
               <w:hyperlink w:anchor="_Toc74842296" w:history="1">
                 <w:r>
                   <w:rPr>
-                    <w:rStyle w:val="Lienhypertexte"/>
+                    <w:rStyle w:val="Hyperlink"/>
                     <w:noProof/>
                   </w:rPr>
                   <w:t>Bouton « mute »</w:t>
@@ -1490,7 +1490,7 @@
             </w:p>
             <w:p>
               <w:pPr>
-                <w:pStyle w:val="TM2"/>
+                <w:pStyle w:val="TOC2"/>
                 <w:tabs>
                   <w:tab w:val="right" w:leader="dot" w:pos="9062"/>
                 </w:tabs>
@@ -1503,7 +1503,7 @@
               <w:hyperlink w:anchor="_Toc74842297" w:history="1">
                 <w:r>
                   <w:rPr>
-                    <w:rStyle w:val="Lienhypertexte"/>
+                    <w:rStyle w:val="Hyperlink"/>
                     <w:noProof/>
                   </w:rPr>
                   <w:t>Gameplay</w:t>
@@ -1560,7 +1560,7 @@
             </w:p>
             <w:p>
               <w:pPr>
-                <w:pStyle w:val="TM3"/>
+                <w:pStyle w:val="TOC3"/>
                 <w:tabs>
                   <w:tab w:val="right" w:leader="dot" w:pos="9062"/>
                 </w:tabs>
@@ -1572,7 +1572,7 @@
               <w:hyperlink w:anchor="_Toc74842298" w:history="1">
                 <w:r>
                   <w:rPr>
-                    <w:rStyle w:val="Lienhypertexte"/>
+                    <w:rStyle w:val="Hyperlink"/>
                     <w:noProof/>
                   </w:rPr>
                   <w:t>But du jeu</w:t>
@@ -1629,7 +1629,7 @@
             </w:p>
             <w:p>
               <w:pPr>
-                <w:pStyle w:val="TM3"/>
+                <w:pStyle w:val="TOC3"/>
                 <w:tabs>
                   <w:tab w:val="right" w:leader="dot" w:pos="9062"/>
                 </w:tabs>
@@ -1641,7 +1641,7 @@
               <w:hyperlink w:anchor="_Toc74842299" w:history="1">
                 <w:r>
                   <w:rPr>
-                    <w:rStyle w:val="Lienhypertexte"/>
+                    <w:rStyle w:val="Hyperlink"/>
                     <w:noProof/>
                   </w:rPr>
                   <w:t>Mouvement du Quokka</w:t>
@@ -1698,7 +1698,7 @@
             </w:p>
             <w:p>
               <w:pPr>
-                <w:pStyle w:val="TM3"/>
+                <w:pStyle w:val="TOC3"/>
                 <w:tabs>
                   <w:tab w:val="right" w:leader="dot" w:pos="9062"/>
                 </w:tabs>
@@ -1710,7 +1710,7 @@
               <w:hyperlink w:anchor="_Toc74842300" w:history="1">
                 <w:r>
                   <w:rPr>
-                    <w:rStyle w:val="Lienhypertexte"/>
+                    <w:rStyle w:val="Hyperlink"/>
                     <w:noProof/>
                   </w:rPr>
                   <w:t>Déplacement de caisses</w:t>
@@ -1767,7 +1767,7 @@
             </w:p>
             <w:p>
               <w:pPr>
-                <w:pStyle w:val="TM3"/>
+                <w:pStyle w:val="TOC3"/>
                 <w:tabs>
                   <w:tab w:val="right" w:leader="dot" w:pos="9062"/>
                 </w:tabs>
@@ -1779,7 +1779,7 @@
               <w:hyperlink w:anchor="_Toc74842301" w:history="1">
                 <w:r>
                   <w:rPr>
-                    <w:rStyle w:val="Lienhypertexte"/>
+                    <w:rStyle w:val="Hyperlink"/>
                     <w:noProof/>
                   </w:rPr>
                   <w:t>Manger une pomme</w:t>
@@ -1836,7 +1836,7 @@
             </w:p>
             <w:p>
               <w:pPr>
-                <w:pStyle w:val="TM3"/>
+                <w:pStyle w:val="TOC3"/>
                 <w:tabs>
                   <w:tab w:val="right" w:leader="dot" w:pos="9062"/>
                 </w:tabs>
@@ -1848,7 +1848,7 @@
               <w:hyperlink w:anchor="_Toc74842302" w:history="1">
                 <w:r>
                   <w:rPr>
-                    <w:rStyle w:val="Lienhypertexte"/>
+                    <w:rStyle w:val="Hyperlink"/>
                     <w:noProof/>
                   </w:rPr>
                   <w:t>Annulation du dernier mouvement</w:t>
@@ -1905,7 +1905,7 @@
             </w:p>
             <w:p>
               <w:pPr>
-                <w:pStyle w:val="TM3"/>
+                <w:pStyle w:val="TOC3"/>
                 <w:tabs>
                   <w:tab w:val="right" w:leader="dot" w:pos="9062"/>
                 </w:tabs>
@@ -1917,7 +1917,7 @@
               <w:hyperlink w:anchor="_Toc74842303" w:history="1">
                 <w:r>
                   <w:rPr>
-                    <w:rStyle w:val="Lienhypertexte"/>
+                    <w:rStyle w:val="Hyperlink"/>
                     <w:noProof/>
                   </w:rPr>
                   <w:t>Historique des coups</w:t>
@@ -1974,7 +1974,7 @@
             </w:p>
             <w:p>
               <w:pPr>
-                <w:pStyle w:val="TM3"/>
+                <w:pStyle w:val="TOC3"/>
                 <w:tabs>
                   <w:tab w:val="right" w:leader="dot" w:pos="9062"/>
                 </w:tabs>
@@ -1986,7 +1986,7 @@
               <w:hyperlink w:anchor="_Toc74842304" w:history="1">
                 <w:r>
                   <w:rPr>
-                    <w:rStyle w:val="Lienhypertexte"/>
+                    <w:rStyle w:val="Hyperlink"/>
                     <w:noProof/>
                   </w:rPr>
                   <w:t>Affichage du temps et du nombre de coups</w:t>
@@ -2043,7 +2043,7 @@
             </w:p>
             <w:p>
               <w:pPr>
-                <w:pStyle w:val="TM3"/>
+                <w:pStyle w:val="TOC3"/>
                 <w:tabs>
                   <w:tab w:val="right" w:leader="dot" w:pos="9062"/>
                 </w:tabs>
@@ -2055,7 +2055,7 @@
               <w:hyperlink w:anchor="_Toc74842305" w:history="1">
                 <w:r>
                   <w:rPr>
-                    <w:rStyle w:val="Lienhypertexte"/>
+                    <w:rStyle w:val="Hyperlink"/>
                     <w:noProof/>
                   </w:rPr>
                   <w:t>Niveau réussi</w:t>
@@ -2112,7 +2112,7 @@
             </w:p>
             <w:p>
               <w:pPr>
-                <w:pStyle w:val="TM3"/>
+                <w:pStyle w:val="TOC3"/>
                 <w:tabs>
                   <w:tab w:val="right" w:leader="dot" w:pos="9062"/>
                 </w:tabs>
@@ -2124,7 +2124,7 @@
               <w:hyperlink w:anchor="_Toc74842306" w:history="1">
                 <w:r>
                   <w:rPr>
-                    <w:rStyle w:val="Lienhypertexte"/>
+                    <w:rStyle w:val="Hyperlink"/>
                     <w:noProof/>
                   </w:rPr>
                   <w:t>Niveau final</w:t>
@@ -2212,7 +2212,7 @@
     </w:sdt>
     <w:p>
       <w:pPr>
-        <w:pStyle w:val="Titre1"/>
+        <w:pStyle w:val="Heading1"/>
         <w:jc w:val="both"/>
       </w:pPr>
       <w:bookmarkStart w:id="0" w:name="_Toc74842288"/>
@@ -2240,7 +2240,7 @@
     </w:p>
     <w:p>
       <w:pPr>
-        <w:pStyle w:val="Paragraphedeliste"/>
+        <w:pStyle w:val="ListParagraph"/>
         <w:numPr>
           <w:ilvl w:val="0"/>
           <w:numId w:val="12"/>
@@ -2260,7 +2260,7 @@
     </w:p>
     <w:p>
       <w:pPr>
-        <w:pStyle w:val="Paragraphedeliste"/>
+        <w:pStyle w:val="ListParagraph"/>
         <w:numPr>
           <w:ilvl w:val="0"/>
           <w:numId w:val="12"/>
@@ -2287,7 +2287,7 @@
     </w:p>
     <w:p>
       <w:pPr>
-        <w:pStyle w:val="Paragraphedeliste"/>
+        <w:pStyle w:val="ListParagraph"/>
         <w:numPr>
           <w:ilvl w:val="0"/>
           <w:numId w:val="12"/>
@@ -2358,7 +2358,7 @@
         <w:ind w:left="567"/>
         <w:jc w:val="both"/>
         <w:rPr>
-          <w:rStyle w:val="SansinterligneCar"/>
+          <w:rStyle w:val="NoSpacingChar"/>
           <w:i/>
           <w:iCs/>
           <w:u w:val="single"/>
@@ -2373,7 +2373,7 @@
       </w:r>
       <w:r>
         <w:rPr>
-          <w:rStyle w:val="SansinterligneCar"/>
+          <w:rStyle w:val="NoSpacingChar"/>
           <w:i/>
           <w:iCs/>
         </w:rPr>
@@ -2382,7 +2382,7 @@
       <w:hyperlink r:id="rId10" w:tooltip="Casse-tête" w:history="1">
         <w:r>
           <w:rPr>
-            <w:rStyle w:val="SansinterligneCar"/>
+            <w:rStyle w:val="NoSpacingChar"/>
             <w:i/>
             <w:iCs/>
           </w:rPr>
@@ -2391,7 +2391,7 @@
       </w:hyperlink>
       <w:r>
         <w:rPr>
-          <w:rStyle w:val="SansinterligneCar"/>
+          <w:rStyle w:val="NoSpacingChar"/>
           <w:i/>
           <w:iCs/>
         </w:rPr>
@@ -2400,7 +2400,7 @@
       <w:hyperlink r:id="rId11" w:history="1">
         <w:r>
           <w:rPr>
-            <w:rStyle w:val="SansinterligneCar"/>
+            <w:rStyle w:val="NoSpacingChar"/>
             <w:i/>
             <w:iCs/>
           </w:rPr>
@@ -2409,7 +2409,7 @@
       </w:hyperlink>
       <w:r>
         <w:rPr>
-          <w:rStyle w:val="SansinterligneCar"/>
+          <w:rStyle w:val="NoSpacingChar"/>
           <w:i/>
           <w:iCs/>
         </w:rPr>
@@ -2418,7 +2418,7 @@
       <w:hyperlink r:id="rId12" w:tooltip="Niveau (jeu vidéo)" w:history="1">
         <w:r>
           <w:rPr>
-            <w:rStyle w:val="SansinterligneCar"/>
+            <w:rStyle w:val="NoSpacingChar"/>
             <w:i/>
             <w:iCs/>
           </w:rPr>
@@ -2427,7 +2427,7 @@
       </w:hyperlink>
       <w:r>
         <w:rPr>
-          <w:rStyle w:val="SansinterligneCar"/>
+          <w:rStyle w:val="NoSpacingChar"/>
           <w:i/>
           <w:iCs/>
         </w:rPr>
@@ -2435,7 +2435,7 @@
       </w:r>
       <w:r>
         <w:rPr>
-          <w:rStyle w:val="SansinterligneCar"/>
+          <w:rStyle w:val="NoSpacingChar"/>
           <w:i/>
           <w:iCs/>
         </w:rPr>
@@ -2443,7 +2443,7 @@
       </w:r>
       <w:r>
         <w:rPr>
-          <w:rStyle w:val="SansinterligneCar"/>
+          <w:rStyle w:val="NoSpacingChar"/>
           <w:i/>
           <w:iCs/>
           <w:u w:val="single"/>
@@ -2454,7 +2454,7 @@
         <w:proofErr w:type="spellStart"/>
         <w:r>
           <w:rPr>
-            <w:rStyle w:val="Lienhypertexte"/>
+            <w:rStyle w:val="Hyperlink"/>
             <w:rFonts w:eastAsiaTheme="minorEastAsia"/>
             <w:i/>
             <w:iCs/>
@@ -2478,10 +2478,10 @@
     </w:p>
     <w:p>
       <w:pPr>
-        <w:pStyle w:val="Titre2"/>
+        <w:pStyle w:val="Heading2"/>
         <w:jc w:val="both"/>
         <w:rPr>
-          <w:rStyle w:val="SansinterligneCar"/>
+          <w:rStyle w:val="NoSpacingChar"/>
           <w:u w:val="single"/>
         </w:rPr>
       </w:pPr>
@@ -2495,72 +2495,72 @@
       <w:pPr>
         <w:jc w:val="both"/>
         <w:rPr>
-          <w:rStyle w:val="SansinterligneCar"/>
-        </w:rPr>
-      </w:pPr>
-      <w:r>
-        <w:rPr>
-          <w:rStyle w:val="SansinterligneCar"/>
+          <w:rStyle w:val="NoSpacingChar"/>
+        </w:rPr>
+      </w:pPr>
+      <w:r>
+        <w:rPr>
+          <w:rStyle w:val="NoSpacingChar"/>
         </w:rPr>
         <w:t xml:space="preserve">Vous incarnez un jeune quokka qui doit ranger </w:t>
       </w:r>
       <w:r>
         <w:rPr>
-          <w:rStyle w:val="SansinterligneCar"/>
+          <w:rStyle w:val="NoSpacingChar"/>
         </w:rPr>
         <w:t>d</w:t>
       </w:r>
       <w:r>
         <w:rPr>
-          <w:rStyle w:val="SansinterligneCar"/>
+          <w:rStyle w:val="NoSpacingChar"/>
         </w:rPr>
         <w:t xml:space="preserve">es graines dans </w:t>
       </w:r>
       <w:r>
         <w:rPr>
-          <w:rStyle w:val="SansinterligneCar"/>
+          <w:rStyle w:val="NoSpacingChar"/>
         </w:rPr>
         <w:t>s</w:t>
       </w:r>
       <w:r>
         <w:rPr>
-          <w:rStyle w:val="SansinterligneCar"/>
+          <w:rStyle w:val="NoSpacingChar"/>
         </w:rPr>
         <w:t xml:space="preserve">es caisses. Malheureusement, vous avez </w:t>
       </w:r>
       <w:r>
         <w:rPr>
-          <w:rStyle w:val="SansinterligneCar"/>
+          <w:rStyle w:val="NoSpacingChar"/>
         </w:rPr>
         <w:t xml:space="preserve">eu </w:t>
       </w:r>
       <w:r>
         <w:rPr>
-          <w:rStyle w:val="SansinterligneCar"/>
+          <w:rStyle w:val="NoSpacingChar"/>
         </w:rPr>
         <w:t xml:space="preserve">les yeux plus gros que le ventre et vous avez réunis trop de </w:t>
       </w:r>
       <w:r>
         <w:rPr>
-          <w:rStyle w:val="SansinterligneCar"/>
+          <w:rStyle w:val="NoSpacingChar"/>
         </w:rPr>
         <w:t xml:space="preserve">nourriture. </w:t>
       </w:r>
       <w:r>
         <w:rPr>
-          <w:rStyle w:val="SansinterligneCar"/>
+          <w:rStyle w:val="NoSpacingChar"/>
         </w:rPr>
         <w:t>Après-tout, ce n’est pas une mauvaise chose, le climat est parfois rude, il est donc dure de trouver à manger quand vous le souhaitez</w:t>
       </w:r>
       <w:r>
         <w:rPr>
-          <w:rStyle w:val="SansinterligneCar"/>
+          <w:rStyle w:val="NoSpacingChar"/>
         </w:rPr>
         <w:t>. Qu’à cela ne tienne, vous gardez tout. Après tout, les graines ça se conserve. Malheureusement, d</w:t>
       </w:r>
       <w:r>
         <w:rPr>
-          <w:rStyle w:val="SansinterligneCar"/>
+          <w:rStyle w:val="NoSpacingChar"/>
         </w:rPr>
         <w:t>éplacer l’entièreté de vos provisions vous occuperait pour des semaines.</w:t>
       </w:r>
@@ -2569,12 +2569,12 @@
       <w:pPr>
         <w:jc w:val="both"/>
         <w:rPr>
-          <w:rStyle w:val="SansinterligneCar"/>
-        </w:rPr>
-      </w:pPr>
-      <w:r>
-        <w:rPr>
-          <w:rStyle w:val="SansinterligneCar"/>
+          <w:rStyle w:val="NoSpacingChar"/>
+        </w:rPr>
+      </w:pPr>
+      <w:r>
+        <w:rPr>
+          <w:rStyle w:val="NoSpacingChar"/>
         </w:rPr>
         <w:t>Bien décidé à ne pas abandonner votre précieux butin, vous réfléchissez à une idée pour le protéger… Soudain, une idée vous vint en tête : « Puisque je ne peux pas déplacer mes graines vers mes boîtes, ce sont les boîtes iront aux graines » Fière de votre nouveau plan d’action, vous attelez à la tâche sans perdre une seconde de plus. Toutefois, faites bien attention à vos décisions, vous risquez de vous retrouver bloquer.</w:t>
       </w:r>
@@ -2582,34 +2582,34 @@
     <w:p>
       <w:pPr>
         <w:rPr>
-          <w:rStyle w:val="SansinterligneCar"/>
-        </w:rPr>
-      </w:pPr>
-      <w:r>
-        <w:rPr>
-          <w:rStyle w:val="SansinterligneCar"/>
+          <w:rStyle w:val="NoSpacingChar"/>
+        </w:rPr>
+      </w:pPr>
+      <w:r>
+        <w:rPr>
+          <w:rStyle w:val="NoSpacingChar"/>
         </w:rPr>
         <w:br w:type="page"/>
       </w:r>
     </w:p>
     <w:p>
       <w:pPr>
-        <w:pStyle w:val="Titre1"/>
-        <w:rPr>
-          <w:rStyle w:val="SansinterligneCar"/>
+        <w:pStyle w:val="Heading1"/>
+        <w:rPr>
+          <w:rStyle w:val="NoSpacingChar"/>
         </w:rPr>
       </w:pPr>
       <w:bookmarkStart w:id="2" w:name="_Toc74842290"/>
       <w:r>
         <w:rPr>
-          <w:rStyle w:val="SansinterligneCar"/>
+          <w:rStyle w:val="NoSpacingChar"/>
         </w:rPr>
         <w:lastRenderedPageBreak/>
         <w:t>Mise en place de l’environnement</w:t>
       </w:r>
       <w:r>
         <w:rPr>
-          <w:rStyle w:val="SansinterligneCar"/>
+          <w:rStyle w:val="NoSpacingChar"/>
         </w:rPr>
         <w:t xml:space="preserve"> de développement</w:t>
       </w:r>
@@ -2617,7 +2617,7 @@
     </w:p>
     <w:p>
       <w:pPr>
-        <w:pStyle w:val="Titre2"/>
+        <w:pStyle w:val="Heading2"/>
         <w:rPr>
           <w:lang w:eastAsia="fr-CH"/>
         </w:rPr>
@@ -2646,7 +2646,7 @@
     </w:p>
     <w:p>
       <w:pPr>
-        <w:pStyle w:val="Paragraphedeliste"/>
+        <w:pStyle w:val="ListParagraph"/>
         <w:numPr>
           <w:ilvl w:val="0"/>
           <w:numId w:val="18"/>
@@ -2664,7 +2664,7 @@
     </w:p>
     <w:p>
       <w:pPr>
-        <w:pStyle w:val="Paragraphedeliste"/>
+        <w:pStyle w:val="ListParagraph"/>
         <w:numPr>
           <w:ilvl w:val="0"/>
           <w:numId w:val="18"/>
@@ -2677,7 +2677,7 @@
         <w:proofErr w:type="spellStart"/>
         <w:r>
           <w:rPr>
-            <w:rStyle w:val="Lienhypertexte"/>
+            <w:rStyle w:val="Hyperlink"/>
             <w:rFonts w:ascii="Segoe UI" w:hAnsi="Segoe UI" w:cs="Segoe UI"/>
             <w:shd w:val="clear" w:color="auto" w:fill="FFFFFF"/>
           </w:rPr>
@@ -2685,7 +2685,7 @@
         </w:r>
         <w:r>
           <w:rPr>
-            <w:rStyle w:val="Lienhypertexte"/>
+            <w:rStyle w:val="Hyperlink"/>
             <w:rFonts w:ascii="Segoe UI" w:hAnsi="Segoe UI" w:cs="Segoe UI"/>
             <w:shd w:val="clear" w:color="auto" w:fill="FFFFFF"/>
           </w:rPr>
@@ -2728,7 +2728,7 @@
         <w:proofErr w:type="spellStart"/>
         <w:r>
           <w:rPr>
-            <w:rStyle w:val="Lienhypertexte"/>
+            <w:rStyle w:val="Hyperlink"/>
           </w:rPr>
           <w:t>libgdx</w:t>
         </w:r>
@@ -2761,7 +2761,7 @@
     </w:p>
     <w:p>
       <w:pPr>
-        <w:pStyle w:val="Paragraphedeliste"/>
+        <w:pStyle w:val="ListParagraph"/>
         <w:numPr>
           <w:ilvl w:val="0"/>
           <w:numId w:val="19"/>
@@ -2780,7 +2780,7 @@
         <w:proofErr w:type="spellStart"/>
         <w:r>
           <w:rPr>
-            <w:rStyle w:val="Lienhypertexte"/>
+            <w:rStyle w:val="Hyperlink"/>
             <w:lang w:eastAsia="fr-CH"/>
           </w:rPr>
           <w:t>github</w:t>
@@ -2796,7 +2796,7 @@
     </w:p>
     <w:p>
       <w:pPr>
-        <w:pStyle w:val="Paragraphedeliste"/>
+        <w:pStyle w:val="ListParagraph"/>
         <w:numPr>
           <w:ilvl w:val="0"/>
           <w:numId w:val="19"/>
@@ -2814,7 +2814,7 @@
     </w:p>
     <w:p>
       <w:pPr>
-        <w:pStyle w:val="Paragraphedeliste"/>
+        <w:pStyle w:val="ListParagraph"/>
         <w:jc w:val="center"/>
         <w:rPr>
           <w:lang w:eastAsia="fr-CH"/>
@@ -2822,6 +2822,7 @@
       </w:pPr>
       <w:r>
         <w:rPr>
+          <w:noProof/>
           <w:lang w:eastAsia="fr-CH"/>
         </w:rPr>
         <w:drawing>
@@ -2863,7 +2864,7 @@
     </w:p>
     <w:p>
       <w:pPr>
-        <w:pStyle w:val="Paragraphedeliste"/>
+        <w:pStyle w:val="ListParagraph"/>
         <w:numPr>
           <w:ilvl w:val="0"/>
           <w:numId w:val="19"/>
@@ -2889,7 +2890,7 @@
     </w:p>
     <w:p>
       <w:pPr>
-        <w:pStyle w:val="Paragraphedeliste"/>
+        <w:pStyle w:val="ListParagraph"/>
         <w:numPr>
           <w:ilvl w:val="0"/>
           <w:numId w:val="19"/>
@@ -3015,7 +3016,7 @@
     </w:p>
     <w:p>
       <w:pPr>
-        <w:pStyle w:val="Paragraphedeliste"/>
+        <w:pStyle w:val="ListParagraph"/>
         <w:jc w:val="center"/>
         <w:rPr>
           <w:lang w:eastAsia="fr-CH"/>
@@ -3227,15 +3228,15 @@
     </w:p>
     <w:p>
       <w:pPr>
-        <w:pStyle w:val="Titre1"/>
-        <w:rPr>
-          <w:rStyle w:val="SansinterligneCar"/>
+        <w:pStyle w:val="Heading1"/>
+        <w:rPr>
+          <w:rStyle w:val="NoSpacingChar"/>
         </w:rPr>
       </w:pPr>
       <w:bookmarkStart w:id="4" w:name="_Toc74842292"/>
       <w:r>
         <w:rPr>
-          <w:rStyle w:val="SansinterligneCar"/>
+          <w:rStyle w:val="NoSpacingChar"/>
         </w:rPr>
         <w:t>Documentation d’utilisation</w:t>
       </w:r>
@@ -3243,18 +3244,18 @@
     </w:p>
     <w:p>
       <w:pPr>
-        <w:pStyle w:val="Titre2"/>
-      </w:pPr>
-      <w:bookmarkStart w:id="5" w:name="_Toc74600618"/>
-      <w:bookmarkStart w:id="6" w:name="_Toc74842293"/>
+        <w:pStyle w:val="Heading2"/>
+      </w:pPr>
+      <w:bookmarkStart w:id="5" w:name="_Toc74842293"/>
+      <w:bookmarkStart w:id="6" w:name="_Toc74600618"/>
       <w:r>
         <w:t>Démarrage</w:t>
       </w:r>
-      <w:bookmarkEnd w:id="6"/>
-    </w:p>
-    <w:p>
-      <w:pPr>
-        <w:pStyle w:val="Paragraphedeliste"/>
+      <w:bookmarkEnd w:id="5"/>
+    </w:p>
+    <w:p>
+      <w:pPr>
+        <w:pStyle w:val="ListParagraph"/>
         <w:numPr>
           <w:ilvl w:val="0"/>
           <w:numId w:val="15"/>
@@ -3266,12 +3267,12 @@
     </w:p>
     <w:p>
       <w:pPr>
-        <w:pStyle w:val="Paragraphedeliste"/>
-      </w:pPr>
-    </w:p>
-    <w:p>
-      <w:pPr>
-        <w:pStyle w:val="Paragraphedeliste"/>
+        <w:pStyle w:val="ListParagraph"/>
+      </w:pPr>
+    </w:p>
+    <w:p>
+      <w:pPr>
+        <w:pStyle w:val="ListParagraph"/>
         <w:numPr>
           <w:ilvl w:val="0"/>
           <w:numId w:val="15"/>
@@ -3294,7 +3295,7 @@
       <w:hyperlink r:id="rId21" w:history="1">
         <w:r>
           <w:rPr>
-            <w:rStyle w:val="Lienhypertexte"/>
+            <w:rStyle w:val="Hyperlink"/>
           </w:rPr>
           <w:t>https://github.com/MelvynHerzig/MCR-Quokkadventure/releases</w:t>
         </w:r>
@@ -3305,12 +3306,12 @@
     </w:p>
     <w:p>
       <w:pPr>
-        <w:pStyle w:val="Paragraphedeliste"/>
-      </w:pPr>
-    </w:p>
-    <w:p>
-      <w:pPr>
-        <w:pStyle w:val="Paragraphedeliste"/>
+        <w:pStyle w:val="ListParagraph"/>
+      </w:pPr>
+    </w:p>
+    <w:p>
+      <w:pPr>
+        <w:pStyle w:val="ListParagraph"/>
         <w:numPr>
           <w:ilvl w:val="0"/>
           <w:numId w:val="15"/>
@@ -3322,12 +3323,12 @@
     </w:p>
     <w:p>
       <w:pPr>
-        <w:pStyle w:val="Paragraphedeliste"/>
-      </w:pPr>
-    </w:p>
-    <w:p>
-      <w:pPr>
-        <w:pStyle w:val="Paragraphedeliste"/>
+        <w:pStyle w:val="ListParagraph"/>
+      </w:pPr>
+    </w:p>
+    <w:p>
+      <w:pPr>
+        <w:pStyle w:val="ListParagraph"/>
         <w:numPr>
           <w:ilvl w:val="1"/>
           <w:numId w:val="15"/>
@@ -3350,13 +3351,13 @@
     </w:p>
     <w:p>
       <w:pPr>
-        <w:pStyle w:val="Paragraphedeliste"/>
+        <w:pStyle w:val="ListParagraph"/>
         <w:ind w:left="1440"/>
       </w:pPr>
     </w:p>
     <w:p>
       <w:pPr>
-        <w:pStyle w:val="Paragraphedeliste"/>
+        <w:pStyle w:val="ListParagraph"/>
         <w:numPr>
           <w:ilvl w:val="1"/>
           <w:numId w:val="15"/>
@@ -3399,7 +3400,7 @@
     </w:p>
     <w:p>
       <w:pPr>
-        <w:pStyle w:val="Paragraphedeliste"/>
+        <w:pStyle w:val="ListParagraph"/>
         <w:numPr>
           <w:ilvl w:val="1"/>
           <w:numId w:val="15"/>
@@ -3425,14 +3426,14 @@
     </w:p>
     <w:p>
       <w:pPr>
-        <w:pStyle w:val="Titre2"/>
+        <w:pStyle w:val="Heading2"/>
       </w:pPr>
       <w:bookmarkStart w:id="7" w:name="_Toc74842294"/>
       <w:r>
         <w:lastRenderedPageBreak/>
         <w:t>Accueil</w:t>
       </w:r>
-      <w:bookmarkEnd w:id="5"/>
+      <w:bookmarkEnd w:id="6"/>
       <w:bookmarkEnd w:id="7"/>
     </w:p>
     <w:p>
@@ -3515,7 +3516,7 @@
     </w:p>
     <w:p>
       <w:pPr>
-        <w:pStyle w:val="Titre2"/>
+        <w:pStyle w:val="Heading2"/>
       </w:pPr>
       <w:bookmarkStart w:id="8" w:name="_Toc74600619"/>
       <w:bookmarkStart w:id="9" w:name="_Toc74842295"/>
@@ -3587,7 +3588,7 @@
     </w:p>
     <w:p>
       <w:pPr>
-        <w:pStyle w:val="Titre3"/>
+        <w:pStyle w:val="Heading3"/>
       </w:pPr>
       <w:bookmarkStart w:id="10" w:name="_Toc74600620"/>
       <w:bookmarkStart w:id="11" w:name="_Toc74842296"/>
@@ -3689,7 +3690,7 @@
     </w:p>
     <w:p>
       <w:pPr>
-        <w:pStyle w:val="Titre2"/>
+        <w:pStyle w:val="Heading2"/>
       </w:pPr>
       <w:bookmarkStart w:id="12" w:name="_Toc74600621"/>
       <w:bookmarkStart w:id="13" w:name="_Toc74842297"/>
@@ -3767,7 +3768,7 @@
     </w:p>
     <w:p>
       <w:pPr>
-        <w:pStyle w:val="Titre3"/>
+        <w:pStyle w:val="Heading3"/>
       </w:pPr>
       <w:bookmarkStart w:id="14" w:name="_Toc74600622"/>
       <w:bookmarkStart w:id="15" w:name="_Toc74842298"/>
@@ -4136,7 +4137,7 @@
     </w:p>
     <w:p>
       <w:pPr>
-        <w:pStyle w:val="Titre3"/>
+        <w:pStyle w:val="Heading3"/>
       </w:pPr>
       <w:bookmarkStart w:id="16" w:name="_Toc74600623"/>
       <w:bookmarkStart w:id="17" w:name="_Toc74842299"/>
@@ -4303,7 +4304,7 @@
     </w:p>
     <w:p>
       <w:pPr>
-        <w:pStyle w:val="Paragraphedeliste"/>
+        <w:pStyle w:val="ListParagraph"/>
         <w:numPr>
           <w:ilvl w:val="0"/>
           <w:numId w:val="13"/>
@@ -4315,7 +4316,7 @@
     </w:p>
     <w:p>
       <w:pPr>
-        <w:pStyle w:val="Paragraphedeliste"/>
+        <w:pStyle w:val="ListParagraph"/>
         <w:numPr>
           <w:ilvl w:val="0"/>
           <w:numId w:val="13"/>
@@ -4327,7 +4328,7 @@
     </w:p>
     <w:p>
       <w:pPr>
-        <w:pStyle w:val="Paragraphedeliste"/>
+        <w:pStyle w:val="ListParagraph"/>
         <w:numPr>
           <w:ilvl w:val="0"/>
           <w:numId w:val="13"/>
@@ -4339,7 +4340,7 @@
     </w:p>
     <w:p>
       <w:pPr>
-        <w:pStyle w:val="Paragraphedeliste"/>
+        <w:pStyle w:val="ListParagraph"/>
         <w:numPr>
           <w:ilvl w:val="0"/>
           <w:numId w:val="13"/>
@@ -4351,7 +4352,7 @@
     </w:p>
     <w:p>
       <w:pPr>
-        <w:pStyle w:val="Titre3"/>
+        <w:pStyle w:val="Heading3"/>
       </w:pPr>
       <w:bookmarkStart w:id="18" w:name="_Toc74600624"/>
       <w:bookmarkStart w:id="19" w:name="_Toc74842300"/>
@@ -4363,7 +4364,7 @@
     </w:p>
     <w:p>
       <w:pPr>
-        <w:pStyle w:val="Titre4"/>
+        <w:pStyle w:val="Heading4"/>
       </w:pPr>
       <w:bookmarkStart w:id="20" w:name="_Toc74600625"/>
       <w:r>
@@ -4567,7 +4568,7 @@
     </w:p>
     <w:p>
       <w:pPr>
-        <w:pStyle w:val="Titre4"/>
+        <w:pStyle w:val="Heading4"/>
       </w:pPr>
       <w:bookmarkStart w:id="21" w:name="_Toc74600626"/>
       <w:r>
@@ -4643,7 +4644,7 @@
       <w:hyperlink w:anchor="_Manger_une_pomme" w:history="1">
         <w:r>
           <w:rPr>
-            <w:rStyle w:val="Lienhypertexte"/>
+            <w:rStyle w:val="Hyperlink"/>
           </w:rPr>
           <w:t>ici</w:t>
         </w:r>
@@ -4769,7 +4770,7 @@
     </w:p>
     <w:p>
       <w:pPr>
-        <w:pStyle w:val="Titre3"/>
+        <w:pStyle w:val="Heading3"/>
       </w:pPr>
       <w:bookmarkStart w:id="22" w:name="_Manger_une_pomme"/>
       <w:bookmarkStart w:id="23" w:name="_Toc74600627"/>
@@ -4923,7 +4924,7 @@
     </w:p>
     <w:p>
       <w:pPr>
-        <w:pStyle w:val="Titre3"/>
+        <w:pStyle w:val="Heading3"/>
       </w:pPr>
       <w:bookmarkStart w:id="25" w:name="_Toc74600628"/>
       <w:bookmarkStart w:id="26" w:name="_Toc74842302"/>
@@ -5042,7 +5043,7 @@
     </w:p>
     <w:p>
       <w:pPr>
-        <w:pStyle w:val="Titre3"/>
+        <w:pStyle w:val="Heading3"/>
       </w:pPr>
       <w:bookmarkStart w:id="27" w:name="_Toc74600629"/>
       <w:bookmarkStart w:id="28" w:name="_Toc74842303"/>
@@ -5140,7 +5141,7 @@
     </w:p>
     <w:p>
       <w:pPr>
-        <w:pStyle w:val="Titre3"/>
+        <w:pStyle w:val="Heading3"/>
       </w:pPr>
       <w:bookmarkStart w:id="29" w:name="_Toc74600630"/>
       <w:bookmarkStart w:id="30" w:name="_Toc74842304"/>
@@ -5248,7 +5249,7 @@
     </w:p>
     <w:p>
       <w:pPr>
-        <w:pStyle w:val="Titre3"/>
+        <w:pStyle w:val="Heading3"/>
       </w:pPr>
       <w:bookmarkStart w:id="31" w:name="_Toc74600631"/>
       <w:bookmarkStart w:id="32" w:name="_Toc74842305"/>
@@ -5312,7 +5313,7 @@
     </w:p>
     <w:p>
       <w:pPr>
-        <w:pStyle w:val="Paragraphedeliste"/>
+        <w:pStyle w:val="ListParagraph"/>
         <w:numPr>
           <w:ilvl w:val="0"/>
           <w:numId w:val="14"/>
@@ -5324,7 +5325,7 @@
     </w:p>
     <w:p>
       <w:pPr>
-        <w:pStyle w:val="Paragraphedeliste"/>
+        <w:pStyle w:val="ListParagraph"/>
         <w:numPr>
           <w:ilvl w:val="0"/>
           <w:numId w:val="14"/>
@@ -5336,7 +5337,7 @@
     </w:p>
     <w:p>
       <w:pPr>
-        <w:pStyle w:val="Paragraphedeliste"/>
+        <w:pStyle w:val="ListParagraph"/>
         <w:numPr>
           <w:ilvl w:val="0"/>
           <w:numId w:val="14"/>
@@ -5359,7 +5360,7 @@
     </w:p>
     <w:p>
       <w:pPr>
-        <w:pStyle w:val="Titre3"/>
+        <w:pStyle w:val="Heading3"/>
       </w:pPr>
       <w:bookmarkStart w:id="33" w:name="_Toc74600632"/>
       <w:bookmarkStart w:id="34" w:name="_Toc74842306"/>
@@ -5437,10 +5438,105 @@
         <w:rPr>
           <w:lang w:eastAsia="fr-CH"/>
         </w:rPr>
+        <w:sectPr>
+          <w:headerReference w:type="default" r:id="rId46"/>
+          <w:pgSz w:w="11906" w:h="16838"/>
+          <w:pgMar w:top="1417" w:right="1417" w:bottom="1417" w:left="1417" w:header="708" w:footer="708" w:gutter="0"/>
+          <w:cols w:space="708"/>
+          <w:docGrid w:linePitch="360"/>
+        </w:sectPr>
+      </w:pPr>
+    </w:p>
+    <w:p>
+      <w:pPr>
+        <w:pStyle w:val="Heading1"/>
+        <w:rPr>
+          <w:lang w:eastAsia="fr-CH"/>
+        </w:rPr>
+      </w:pPr>
+      <w:r>
+        <w:rPr>
+          <w:lang w:eastAsia="fr-CH"/>
+        </w:rPr>
+        <w:lastRenderedPageBreak/>
+        <w:t>Diagramme de séquence</w:t>
+      </w:r>
+    </w:p>
+    <w:p>
+      <w:pPr>
+        <w:rPr>
+          <w:lang w:eastAsia="fr-CH"/>
+        </w:rPr>
+        <w:sectPr>
+          <w:pgSz w:w="16838" w:h="11906" w:orient="landscape"/>
+          <w:pgMar w:top="1417" w:right="1417" w:bottom="1417" w:left="1417" w:header="708" w:footer="708" w:gutter="0"/>
+          <w:cols w:space="708"/>
+          <w:docGrid w:linePitch="360"/>
+        </w:sectPr>
+      </w:pPr>
+      <w:r>
+        <w:rPr>
+          <w:noProof/>
+          <w:lang w:eastAsia="fr-CH"/>
+        </w:rPr>
+        <w:drawing>
+          <wp:inline distT="0" distB="0" distL="0" distR="0" wp14:anchorId="643DFF80" wp14:editId="7B017BB9">
+            <wp:extent cx="8668512" cy="5272657"/>
+            <wp:effectExtent l="0" t="0" r="0" b="4445"/>
+            <wp:docPr id="2" name="Picture 2" descr="Diagram&#10;&#10;Description automatically generated"/>
+            <wp:cNvGraphicFramePr>
+              <a:graphicFrameLocks xmlns:a="http://schemas.openxmlformats.org/drawingml/2006/main" noChangeAspect="1"/>
+            </wp:cNvGraphicFramePr>
+            <a:graphic xmlns:a="http://schemas.openxmlformats.org/drawingml/2006/main">
+              <a:graphicData uri="http://schemas.openxmlformats.org/drawingml/2006/picture">
+                <pic:pic xmlns:pic="http://schemas.openxmlformats.org/drawingml/2006/picture">
+                  <pic:nvPicPr>
+                    <pic:cNvPr id="2" name="Picture 2" descr="Diagram&#10;&#10;Description automatically generated"/>
+                    <pic:cNvPicPr/>
+                  </pic:nvPicPr>
+                  <pic:blipFill rotWithShape="1">
+                    <a:blip r:embed="rId47">
+                      <a:extLst>
+                        <a:ext uri="{28A0092B-C50C-407E-A947-70E740481C1C}">
+                          <a14:useLocalDpi xmlns:a14="http://schemas.microsoft.com/office/drawing/2010/main" val="0"/>
+                        </a:ext>
+                      </a:extLst>
+                    </a:blip>
+                    <a:srcRect b="14169"/>
+                    <a:stretch/>
+                  </pic:blipFill>
+                  <pic:spPr bwMode="auto">
+                    <a:xfrm>
+                      <a:off x="0" y="0"/>
+                      <a:ext cx="8686984" cy="5283893"/>
+                    </a:xfrm>
+                    <a:prstGeom prst="rect">
+                      <a:avLst/>
+                    </a:prstGeom>
+                    <a:ln>
+                      <a:noFill/>
+                    </a:ln>
+                    <a:extLst>
+                      <a:ext uri="{53640926-AAD7-44D8-BBD7-CCE9431645EC}">
+                        <a14:shadowObscured xmlns:a14="http://schemas.microsoft.com/office/drawing/2010/main"/>
+                      </a:ext>
+                    </a:extLst>
+                  </pic:spPr>
+                </pic:pic>
+              </a:graphicData>
+            </a:graphic>
+          </wp:inline>
+        </w:drawing>
+      </w:r>
+    </w:p>
+    <w:p>
+      <w:pPr>
+        <w:rPr>
+          <w:lang w:eastAsia="fr-CH"/>
+        </w:rPr>
       </w:pPr>
     </w:p>
     <w:sectPr>
-      <w:headerReference w:type="default" r:id="rId46"/>
       <w:pgSz w:w="11906" w:h="16838"/>
       <w:pgMar w:top="1417" w:right="1417" w:bottom="1417" w:left="1417" w:header="708" w:footer="708" w:gutter="0"/>
       <w:cols w:space="708"/>
@@ -5479,36 +5575,24 @@
 <w:ftr xmlns:wpc="http://schemas.microsoft.com/office/word/2010/wordprocessingCanvas" xmlns:cx="http://schemas.microsoft.com/office/drawing/2014/chartex" xmlns:cx1="http://schemas.microsoft.com/office/drawing/2015/9/8/chartex" xmlns:cx2="http://schemas.microsoft.com/office/drawing/2015/10/21/chartex" xmlns:cx3="http://schemas.microsoft.com/office/drawing/2016/5/9/chartex" xmlns:cx4="http://schemas.microsoft.com/office/drawing/2016/5/10/chartex" xmlns:cx5="http://schemas.microsoft.com/office/drawing/2016/5/11/chartex" xmlns:cx6="http://schemas.microsoft.com/office/drawing/2016/5/12/chartex" xmlns:cx7="http://schemas.microsoft.com/office/drawing/2016/5/13/chartex" xmlns:cx8="http://schemas.microsoft.com/office/drawing/2016/5/14/chartex" xmlns:mc="http://schemas.openxmlformats.org/markup-compatibility/2006" xmlns:aink="http://schemas.microsoft.com/office/drawing/2016/ink" xmlns:am3d="http://schemas.microsoft.com/office/drawing/2017/model3d" xmlns:o="urn:schemas-microsoft-com:office:office" xmlns:r="http://schemas.openxmlformats.org/officeDocument/2006/relationships" xmlns:m="http://schemas.openxmlformats.org/officeDocument/2006/math" xmlns:v="urn:schemas-microsoft-com:vml" xmlns:wp14="http://schemas.microsoft.com/office/word/2010/wordprocessingDrawing" xmlns:wp="http://schemas.openxmlformats.org/drawingml/2006/wordprocessingDrawing" xmlns:w10="urn:schemas-microsoft-com:office:word" xmlns:w="http://schemas.openxmlformats.org/wordprocessingml/2006/main" xmlns:w14="http://schemas.microsoft.com/office/word/2010/wordml" xmlns:w15="http://schemas.microsoft.com/office/word/2012/wordml" xmlns:w16cex="http://schemas.microsoft.com/office/word/2018/wordml/cex" xmlns:w16cid="http://schemas.microsoft.com/office/word/2016/wordml/cid" xmlns:w16="http://schemas.microsoft.com/office/word/2018/wordml" xmlns:w16sdtdh="http://schemas.microsoft.com/office/word/2020/wordml/sdtdatahash" xmlns:w16se="http://schemas.microsoft.com/office/word/2015/wordml/symex" xmlns:wpg="http://schemas.microsoft.com/office/word/2010/wordprocessingGroup" xmlns:wpi="http://schemas.microsoft.com/office/word/2010/wordprocessingInk" xmlns:wne="http://schemas.microsoft.com/office/word/2006/wordml" xmlns:wps="http://schemas.microsoft.com/office/word/2010/wordprocessingShape" mc:Ignorable="w14 w15 w16se w16cid w16 w16cex w16sdtdh wp14">
   <w:p>
     <w:pPr>
-      <w:pStyle w:val="Pieddepage"/>
+      <w:pStyle w:val="Footer"/>
       <w:jc w:val="right"/>
       <w:rPr>
         <w:lang w:val="en-GB"/>
       </w:rPr>
     </w:pPr>
+    <w:fldSimple w:instr=" DATE   \* MERGEFORMAT ">
+      <w:r>
+        <w:rPr>
+          <w:noProof/>
+        </w:rPr>
+        <w:t>17.06.2021</w:t>
+      </w:r>
+    </w:fldSimple>
     <w:r>
-      <w:fldChar w:fldCharType="begin"/>
-    </w:r>
-    <w:r>
-      <w:instrText xml:space="preserve"> DATE   \* MERGEFORMAT </w:instrText>
-    </w:r>
-    <w:r>
-      <w:fldChar w:fldCharType="separate"/>
-    </w:r>
-    <w:r>
       <w:rPr>
         <w:noProof/>
-      </w:rPr>
-      <w:t>17.06.2021</w:t>
-    </w:r>
-    <w:r>
-      <w:rPr>
-        <w:noProof/>
-      </w:rPr>
-      <w:fldChar w:fldCharType="end"/>
-    </w:r>
-    <w:r>
-      <w:rPr>
-        <w:noProof/>
+        <w:lang w:val="en-US"/>
       </w:rPr>
       <w:t xml:space="preserve">                </w:t>
     </w:r>
@@ -5553,6 +5637,7 @@
         <w:dataBinding w:prefixMappings="xmlns:ns0='http://purl.org/dc/elements/1.1/' xmlns:ns1='http://schemas.openxmlformats.org/package/2006/metadata/core-properties' " w:xpath="/ns1:coreProperties[1]/ns0:creator[1]" w:storeItemID="{6C3C8BC8-F283-45AE-878A-BAB7291924A1}"/>
         <w:text/>
       </w:sdtPr>
+      <w:sdtEndPr/>
       <w:sdtContent>
         <w:proofErr w:type="spellStart"/>
         <w:r>
@@ -5615,7 +5700,7 @@
 <w:hdr xmlns:wpc="http://schemas.microsoft.com/office/word/2010/wordprocessingCanvas" xmlns:cx="http://schemas.microsoft.com/office/drawing/2014/chartex" xmlns:cx1="http://schemas.microsoft.com/office/drawing/2015/9/8/chartex" xmlns:cx2="http://schemas.microsoft.com/office/drawing/2015/10/21/chartex" xmlns:cx3="http://schemas.microsoft.com/office/drawing/2016/5/9/chartex" xmlns:cx4="http://schemas.microsoft.com/office/drawing/2016/5/10/chartex" xmlns:cx5="http://schemas.microsoft.com/office/drawing/2016/5/11/chartex" xmlns:cx6="http://schemas.microsoft.com/office/drawing/2016/5/12/chartex" xmlns:cx7="http://schemas.microsoft.com/office/drawing/2016/5/13/chartex" xmlns:cx8="http://schemas.microsoft.com/office/drawing/2016/5/14/chartex" xmlns:mc="http://schemas.openxmlformats.org/markup-compatibility/2006" xmlns:aink="http://schemas.microsoft.com/office/drawing/2016/ink" xmlns:am3d="http://schemas.microsoft.com/office/drawing/2017/model3d" xmlns:o="urn:schemas-microsoft-com:office:office" xmlns:r="http://schemas.openxmlformats.org/officeDocument/2006/relationships" xmlns:m="http://schemas.openxmlformats.org/officeDocument/2006/math" xmlns:v="urn:schemas-microsoft-com:vml" xmlns:wp14="http://schemas.microsoft.com/office/word/2010/wordprocessingDrawing" xmlns:wp="http://schemas.openxmlformats.org/drawingml/2006/wordprocessingDrawing" xmlns:w10="urn:schemas-microsoft-com:office:word" xmlns:w="http://schemas.openxmlformats.org/wordprocessingml/2006/main" xmlns:w14="http://schemas.microsoft.com/office/word/2010/wordml" xmlns:w15="http://schemas.microsoft.com/office/word/2012/wordml" xmlns:w16cex="http://schemas.microsoft.com/office/word/2018/wordml/cex" xmlns:w16cid="http://schemas.microsoft.com/office/word/2016/wordml/cid" xmlns:w16="http://schemas.microsoft.com/office/word/2018/wordml" xmlns:w16sdtdh="http://schemas.microsoft.com/office/word/2020/wordml/sdtdatahash" xmlns:w16se="http://schemas.microsoft.com/office/word/2015/wordml/symex" xmlns:wpg="http://schemas.microsoft.com/office/word/2010/wordprocessingGroup" xmlns:wpi="http://schemas.microsoft.com/office/word/2010/wordprocessingInk" xmlns:wne="http://schemas.microsoft.com/office/word/2006/wordml" xmlns:wps="http://schemas.microsoft.com/office/word/2010/wordprocessingShape" mc:Ignorable="w14 w15 w16se w16cid w16 w16cex w16sdtdh wp14">
   <w:p>
     <w:pPr>
-      <w:pStyle w:val="En-tte"/>
+      <w:pStyle w:val="Header"/>
     </w:pPr>
     <w:r>
       <w:rPr>
@@ -5701,6 +5786,7 @@
         <w:dataBinding w:prefixMappings="xmlns:ns0='http://purl.org/dc/elements/1.1/' xmlns:ns1='http://schemas.openxmlformats.org/package/2006/metadata/core-properties' " w:xpath="/ns1:coreProperties[1]/ns0:title[1]" w:storeItemID="{6C3C8BC8-F283-45AE-878A-BAB7291924A1}"/>
         <w:text/>
       </w:sdtPr>
+      <w:sdtEndPr/>
       <w:sdtContent>
         <w:proofErr w:type="spellStart"/>
         <w:r>
@@ -5717,7 +5803,7 @@
 <w:hdr xmlns:wpc="http://schemas.microsoft.com/office/word/2010/wordprocessingCanvas" xmlns:cx="http://schemas.microsoft.com/office/drawing/2014/chartex" xmlns:cx1="http://schemas.microsoft.com/office/drawing/2015/9/8/chartex" xmlns:cx2="http://schemas.microsoft.com/office/drawing/2015/10/21/chartex" xmlns:cx3="http://schemas.microsoft.com/office/drawing/2016/5/9/chartex" xmlns:cx4="http://schemas.microsoft.com/office/drawing/2016/5/10/chartex" xmlns:cx5="http://schemas.microsoft.com/office/drawing/2016/5/11/chartex" xmlns:cx6="http://schemas.microsoft.com/office/drawing/2016/5/12/chartex" xmlns:cx7="http://schemas.microsoft.com/office/drawing/2016/5/13/chartex" xmlns:cx8="http://schemas.microsoft.com/office/drawing/2016/5/14/chartex" xmlns:mc="http://schemas.openxmlformats.org/markup-compatibility/2006" xmlns:aink="http://schemas.microsoft.com/office/drawing/2016/ink" xmlns:am3d="http://schemas.microsoft.com/office/drawing/2017/model3d" xmlns:o="urn:schemas-microsoft-com:office:office" xmlns:r="http://schemas.openxmlformats.org/officeDocument/2006/relationships" xmlns:m="http://schemas.openxmlformats.org/officeDocument/2006/math" xmlns:v="urn:schemas-microsoft-com:vml" xmlns:wp14="http://schemas.microsoft.com/office/word/2010/wordprocessingDrawing" xmlns:wp="http://schemas.openxmlformats.org/drawingml/2006/wordprocessingDrawing" xmlns:w10="urn:schemas-microsoft-com:office:word" xmlns:w="http://schemas.openxmlformats.org/wordprocessingml/2006/main" xmlns:w14="http://schemas.microsoft.com/office/word/2010/wordml" xmlns:w15="http://schemas.microsoft.com/office/word/2012/wordml" xmlns:w16cex="http://schemas.microsoft.com/office/word/2018/wordml/cex" xmlns:w16cid="http://schemas.microsoft.com/office/word/2016/wordml/cid" xmlns:w16="http://schemas.microsoft.com/office/word/2018/wordml" xmlns:w16sdtdh="http://schemas.microsoft.com/office/word/2020/wordml/sdtdatahash" xmlns:w16se="http://schemas.microsoft.com/office/word/2015/wordml/symex" xmlns:wpg="http://schemas.microsoft.com/office/word/2010/wordprocessingGroup" xmlns:wpi="http://schemas.microsoft.com/office/word/2010/wordprocessingInk" xmlns:wne="http://schemas.microsoft.com/office/word/2006/wordml" xmlns:wps="http://schemas.microsoft.com/office/word/2010/wordprocessingShape" mc:Ignorable="w14 w15 w16se w16cid w16 w16cex w16sdtdh wp14">
   <w:p>
     <w:pPr>
-      <w:pStyle w:val="En-tte"/>
+      <w:pStyle w:val="Header"/>
     </w:pPr>
     <w:r>
       <w:rPr>
@@ -5736,7 +5822,7 @@
           <wp:extent cx="666750" cy="504190"/>
           <wp:effectExtent l="0" t="0" r="0" b="0"/>
           <wp:wrapNone/>
-          <wp:docPr id="36" name="Image 36"/>
+          <wp:docPr id="6" name="Image 36"/>
           <wp:cNvGraphicFramePr>
             <a:graphicFrameLocks xmlns:a="http://schemas.openxmlformats.org/drawingml/2006/main" noChangeAspect="1"/>
           </wp:cNvGraphicFramePr>
@@ -8499,11 +8585,11 @@
     <w:name w:val="Normal"/>
     <w:qFormat/>
   </w:style>
-  <w:style w:type="paragraph" w:styleId="Titre1">
+  <w:style w:type="paragraph" w:styleId="Heading1">
     <w:name w:val="heading 1"/>
     <w:basedOn w:val="Normal"/>
     <w:next w:val="Normal"/>
-    <w:link w:val="Titre1Car"/>
+    <w:link w:val="Heading1Char"/>
     <w:uiPriority w:val="9"/>
     <w:qFormat/>
     <w:rsid w:val="00F61840"/>
@@ -8520,11 +8606,11 @@
       <w:szCs w:val="32"/>
     </w:rPr>
   </w:style>
-  <w:style w:type="paragraph" w:styleId="Titre2">
+  <w:style w:type="paragraph" w:styleId="Heading2">
     <w:name w:val="heading 2"/>
     <w:basedOn w:val="Normal"/>
     <w:next w:val="Normal"/>
-    <w:link w:val="Titre2Car"/>
+    <w:link w:val="Heading2Char"/>
     <w:uiPriority w:val="9"/>
     <w:unhideWhenUsed/>
     <w:qFormat/>
@@ -8542,11 +8628,11 @@
       <w:szCs w:val="26"/>
     </w:rPr>
   </w:style>
-  <w:style w:type="paragraph" w:styleId="Titre3">
+  <w:style w:type="paragraph" w:styleId="Heading3">
     <w:name w:val="heading 3"/>
     <w:basedOn w:val="Normal"/>
     <w:next w:val="Normal"/>
-    <w:link w:val="Titre3Car"/>
+    <w:link w:val="Heading3Char"/>
     <w:uiPriority w:val="9"/>
     <w:unhideWhenUsed/>
     <w:qFormat/>
@@ -8564,11 +8650,11 @@
       <w:szCs w:val="24"/>
     </w:rPr>
   </w:style>
-  <w:style w:type="paragraph" w:styleId="Titre4">
+  <w:style w:type="paragraph" w:styleId="Heading4">
     <w:name w:val="heading 4"/>
     <w:basedOn w:val="Normal"/>
     <w:next w:val="Normal"/>
-    <w:link w:val="Titre4Car"/>
+    <w:link w:val="Heading4Char"/>
     <w:uiPriority w:val="9"/>
     <w:unhideWhenUsed/>
     <w:qFormat/>
@@ -8586,12 +8672,13 @@
       <w:color w:val="B43412" w:themeColor="accent1" w:themeShade="BF"/>
     </w:rPr>
   </w:style>
-  <w:style w:type="character" w:default="1" w:styleId="Policepardfaut">
+  <w:style w:type="character" w:default="1" w:styleId="DefaultParagraphFont">
     <w:name w:val="Default Paragraph Font"/>
     <w:uiPriority w:val="1"/>
+    <w:semiHidden/>
     <w:unhideWhenUsed/>
   </w:style>
-  <w:style w:type="table" w:default="1" w:styleId="TableauNormal">
+  <w:style w:type="table" w:default="1" w:styleId="TableNormal">
     <w:name w:val="Normal Table"/>
     <w:uiPriority w:val="99"/>
     <w:semiHidden/>
@@ -8606,16 +8693,16 @@
       </w:tblCellMar>
     </w:tblPr>
   </w:style>
-  <w:style w:type="numbering" w:default="1" w:styleId="Aucuneliste">
+  <w:style w:type="numbering" w:default="1" w:styleId="NoList">
     <w:name w:val="No List"/>
     <w:uiPriority w:val="99"/>
     <w:semiHidden/>
     <w:unhideWhenUsed/>
   </w:style>
-  <w:style w:type="paragraph" w:styleId="En-tte">
+  <w:style w:type="paragraph" w:styleId="Header">
     <w:name w:val="header"/>
     <w:basedOn w:val="Normal"/>
-    <w:link w:val="En-tteCar"/>
+    <w:link w:val="HeaderChar"/>
     <w:uiPriority w:val="99"/>
     <w:unhideWhenUsed/>
     <w:rsid w:val="00FE1E6D"/>
@@ -8627,17 +8714,17 @@
       <w:spacing w:after="0" w:line="240" w:lineRule="auto"/>
     </w:pPr>
   </w:style>
-  <w:style w:type="character" w:customStyle="1" w:styleId="En-tteCar">
-    <w:name w:val="En-tête Car"/>
-    <w:basedOn w:val="Policepardfaut"/>
-    <w:link w:val="En-tte"/>
+  <w:style w:type="character" w:customStyle="1" w:styleId="HeaderChar">
+    <w:name w:val="Header Char"/>
+    <w:basedOn w:val="DefaultParagraphFont"/>
+    <w:link w:val="Header"/>
     <w:uiPriority w:val="99"/>
     <w:rsid w:val="00FE1E6D"/>
   </w:style>
-  <w:style w:type="paragraph" w:styleId="Pieddepage">
+  <w:style w:type="paragraph" w:styleId="Footer">
     <w:name w:val="footer"/>
     <w:basedOn w:val="Normal"/>
-    <w:link w:val="PieddepageCar"/>
+    <w:link w:val="FooterChar"/>
     <w:uiPriority w:val="99"/>
     <w:unhideWhenUsed/>
     <w:rsid w:val="00FE1E6D"/>
@@ -8649,16 +8736,16 @@
       <w:spacing w:after="0" w:line="240" w:lineRule="auto"/>
     </w:pPr>
   </w:style>
-  <w:style w:type="character" w:customStyle="1" w:styleId="PieddepageCar">
-    <w:name w:val="Pied de page Car"/>
-    <w:basedOn w:val="Policepardfaut"/>
-    <w:link w:val="Pieddepage"/>
+  <w:style w:type="character" w:customStyle="1" w:styleId="FooterChar">
+    <w:name w:val="Footer Char"/>
+    <w:basedOn w:val="DefaultParagraphFont"/>
+    <w:link w:val="Footer"/>
     <w:uiPriority w:val="99"/>
     <w:rsid w:val="00FE1E6D"/>
   </w:style>
-  <w:style w:type="table" w:styleId="Grilledutableau">
+  <w:style w:type="table" w:styleId="TableGrid">
     <w:name w:val="Table Grid"/>
-    <w:basedOn w:val="TableauNormal"/>
+    <w:basedOn w:val="TableNormal"/>
     <w:uiPriority w:val="39"/>
     <w:rsid w:val="00FE1E6D"/>
     <w:pPr>
@@ -8675,9 +8762,9 @@
       </w:tblBorders>
     </w:tblPr>
   </w:style>
-  <w:style w:type="paragraph" w:styleId="Sansinterligne">
+  <w:style w:type="paragraph" w:styleId="NoSpacing">
     <w:name w:val="No Spacing"/>
-    <w:link w:val="SansinterligneCar"/>
+    <w:link w:val="NoSpacingChar"/>
     <w:uiPriority w:val="1"/>
     <w:qFormat/>
     <w:rsid w:val="00BF704E"/>
@@ -8689,10 +8776,10 @@
       <w:lang w:eastAsia="fr-CH"/>
     </w:rPr>
   </w:style>
-  <w:style w:type="character" w:customStyle="1" w:styleId="SansinterligneCar">
-    <w:name w:val="Sans interligne Car"/>
-    <w:basedOn w:val="Policepardfaut"/>
-    <w:link w:val="Sansinterligne"/>
+  <w:style w:type="character" w:customStyle="1" w:styleId="NoSpacingChar">
+    <w:name w:val="No Spacing Char"/>
+    <w:basedOn w:val="DefaultParagraphFont"/>
+    <w:link w:val="NoSpacing"/>
     <w:uiPriority w:val="1"/>
     <w:rsid w:val="00BF704E"/>
     <w:rPr>
@@ -8700,10 +8787,10 @@
       <w:lang w:eastAsia="fr-CH"/>
     </w:rPr>
   </w:style>
-  <w:style w:type="character" w:customStyle="1" w:styleId="Titre2Car">
-    <w:name w:val="Titre 2 Car"/>
-    <w:basedOn w:val="Policepardfaut"/>
-    <w:link w:val="Titre2"/>
+  <w:style w:type="character" w:customStyle="1" w:styleId="Heading2Char">
+    <w:name w:val="Heading 2 Char"/>
+    <w:basedOn w:val="DefaultParagraphFont"/>
+    <w:link w:val="Heading2"/>
     <w:uiPriority w:val="9"/>
     <w:rsid w:val="00F61840"/>
     <w:rPr>
@@ -8713,9 +8800,9 @@
       <w:szCs w:val="26"/>
     </w:rPr>
   </w:style>
-  <w:style w:type="table" w:styleId="TableauGrille3-Accentuation5">
+  <w:style w:type="table" w:styleId="GridTable3-Accent5">
     <w:name w:val="Grid Table 3 Accent 5"/>
-    <w:basedOn w:val="TableauNormal"/>
+    <w:basedOn w:val="TableNormal"/>
     <w:uiPriority w:val="48"/>
     <w:rsid w:val="00CE47FF"/>
     <w:pPr>
@@ -8849,7 +8936,7 @@
       </w:tcPr>
     </w:tblStylePr>
   </w:style>
-  <w:style w:type="paragraph" w:styleId="Paragraphedeliste">
+  <w:style w:type="paragraph" w:styleId="ListParagraph">
     <w:name w:val="List Paragraph"/>
     <w:basedOn w:val="Normal"/>
     <w:uiPriority w:val="34"/>
@@ -8860,7 +8947,7 @@
       <w:contextualSpacing/>
     </w:pPr>
   </w:style>
-  <w:style w:type="paragraph" w:styleId="Lgende">
+  <w:style w:type="paragraph" w:styleId="Caption">
     <w:name w:val="caption"/>
     <w:basedOn w:val="Normal"/>
     <w:next w:val="Normal"/>
@@ -8879,9 +8966,9 @@
       <w:szCs w:val="18"/>
     </w:rPr>
   </w:style>
-  <w:style w:type="character" w:styleId="Textedelespacerserv">
+  <w:style w:type="character" w:styleId="PlaceholderText">
     <w:name w:val="Placeholder Text"/>
-    <w:basedOn w:val="Policepardfaut"/>
+    <w:basedOn w:val="DefaultParagraphFont"/>
     <w:uiPriority w:val="99"/>
     <w:semiHidden/>
     <w:rsid w:val="0044762D"/>
@@ -8889,10 +8976,10 @@
       <w:color w:val="808080"/>
     </w:rPr>
   </w:style>
-  <w:style w:type="character" w:customStyle="1" w:styleId="Titre1Car">
-    <w:name w:val="Titre 1 Car"/>
-    <w:basedOn w:val="Policepardfaut"/>
-    <w:link w:val="Titre1"/>
+  <w:style w:type="character" w:customStyle="1" w:styleId="Heading1Char">
+    <w:name w:val="Heading 1 Char"/>
+    <w:basedOn w:val="DefaultParagraphFont"/>
+    <w:link w:val="Heading1"/>
     <w:uiPriority w:val="9"/>
     <w:rsid w:val="00F61840"/>
     <w:rPr>
@@ -8902,10 +8989,10 @@
       <w:szCs w:val="32"/>
     </w:rPr>
   </w:style>
-  <w:style w:type="character" w:customStyle="1" w:styleId="Titre3Car">
-    <w:name w:val="Titre 3 Car"/>
-    <w:basedOn w:val="Policepardfaut"/>
-    <w:link w:val="Titre3"/>
+  <w:style w:type="character" w:customStyle="1" w:styleId="Heading3Char">
+    <w:name w:val="Heading 3 Char"/>
+    <w:basedOn w:val="DefaultParagraphFont"/>
+    <w:link w:val="Heading3"/>
     <w:uiPriority w:val="9"/>
     <w:rsid w:val="00F61840"/>
     <w:rPr>
@@ -8915,9 +9002,9 @@
       <w:szCs w:val="24"/>
     </w:rPr>
   </w:style>
-  <w:style w:type="paragraph" w:styleId="En-ttedetabledesmatires">
+  <w:style w:type="paragraph" w:styleId="TOCHeading">
     <w:name w:val="TOC Heading"/>
-    <w:basedOn w:val="Titre1"/>
+    <w:basedOn w:val="Heading1"/>
     <w:next w:val="Normal"/>
     <w:uiPriority w:val="39"/>
     <w:unhideWhenUsed/>
@@ -8931,7 +9018,7 @@
       <w:lang w:val="fr-FR" w:eastAsia="fr-FR"/>
     </w:rPr>
   </w:style>
-  <w:style w:type="paragraph" w:styleId="TM1">
+  <w:style w:type="paragraph" w:styleId="TOC1">
     <w:name w:val="toc 1"/>
     <w:basedOn w:val="Normal"/>
     <w:next w:val="Normal"/>
@@ -8943,7 +9030,7 @@
       <w:spacing w:after="100"/>
     </w:pPr>
   </w:style>
-  <w:style w:type="paragraph" w:styleId="TM2">
+  <w:style w:type="paragraph" w:styleId="TOC2">
     <w:name w:val="toc 2"/>
     <w:basedOn w:val="Normal"/>
     <w:next w:val="Normal"/>
@@ -8956,9 +9043,9 @@
       <w:ind w:left="220"/>
     </w:pPr>
   </w:style>
-  <w:style w:type="character" w:styleId="Lienhypertexte">
+  <w:style w:type="character" w:styleId="Hyperlink">
     <w:name w:val="Hyperlink"/>
-    <w:basedOn w:val="Policepardfaut"/>
+    <w:basedOn w:val="DefaultParagraphFont"/>
     <w:uiPriority w:val="99"/>
     <w:unhideWhenUsed/>
     <w:rsid w:val="00556ABE"/>
@@ -8967,7 +9054,7 @@
       <w:u w:val="single"/>
     </w:rPr>
   </w:style>
-  <w:style w:type="paragraph" w:styleId="TM3">
+  <w:style w:type="paragraph" w:styleId="TOC3">
     <w:name w:val="toc 3"/>
     <w:basedOn w:val="Normal"/>
     <w:next w:val="Normal"/>
@@ -8984,9 +9071,9 @@
       <w:lang w:val="fr-FR" w:eastAsia="fr-FR"/>
     </w:rPr>
   </w:style>
-  <w:style w:type="table" w:styleId="TableauGrille1Clair-Accentuation1">
+  <w:style w:type="table" w:styleId="GridTable1Light-Accent1">
     <w:name w:val="Grid Table 1 Light Accent 1"/>
-    <w:basedOn w:val="TableauNormal"/>
+    <w:basedOn w:val="TableNormal"/>
     <w:uiPriority w:val="46"/>
     <w:rsid w:val="002D4011"/>
     <w:pPr>
@@ -9041,9 +9128,9 @@
       </w:rPr>
     </w:tblStylePr>
   </w:style>
-  <w:style w:type="table" w:styleId="TableauGrille2-Accentuation1">
+  <w:style w:type="table" w:styleId="GridTable2-Accent1">
     <w:name w:val="Grid Table 2 Accent 1"/>
-    <w:basedOn w:val="TableauNormal"/>
+    <w:basedOn w:val="TableNormal"/>
     <w:uiPriority w:val="47"/>
     <w:rsid w:val="002D4011"/>
     <w:pPr>
@@ -9116,9 +9203,9 @@
       </w:tcPr>
     </w:tblStylePr>
   </w:style>
-  <w:style w:type="table" w:styleId="TableauGrille1Clair-Accentuation6">
+  <w:style w:type="table" w:styleId="GridTable1Light-Accent6">
     <w:name w:val="Grid Table 1 Light Accent 6"/>
-    <w:basedOn w:val="TableauNormal"/>
+    <w:basedOn w:val="TableNormal"/>
     <w:uiPriority w:val="46"/>
     <w:rsid w:val="00FD762E"/>
     <w:pPr>
@@ -9173,9 +9260,9 @@
       </w:rPr>
     </w:tblStylePr>
   </w:style>
-  <w:style w:type="table" w:styleId="TableauGrille2-Accentuation2">
+  <w:style w:type="table" w:styleId="GridTable2-Accent2">
     <w:name w:val="Grid Table 2 Accent 2"/>
-    <w:basedOn w:val="TableauNormal"/>
+    <w:basedOn w:val="TableNormal"/>
     <w:uiPriority w:val="47"/>
     <w:rsid w:val="00FB5CCB"/>
     <w:pPr>
@@ -9251,9 +9338,9 @@
       </w:tcPr>
     </w:tblStylePr>
   </w:style>
-  <w:style w:type="table" w:styleId="TableauGrille3-Accentuation6">
+  <w:style w:type="table" w:styleId="GridTable3-Accent6">
     <w:name w:val="Grid Table 3 Accent 6"/>
-    <w:basedOn w:val="TableauNormal"/>
+    <w:basedOn w:val="TableNormal"/>
     <w:uiPriority w:val="48"/>
     <w:rsid w:val="00FB5CCB"/>
     <w:pPr>
@@ -9387,9 +9474,9 @@
       </w:tcPr>
     </w:tblStylePr>
   </w:style>
-  <w:style w:type="table" w:styleId="TableauGrille3-Accentuation1">
+  <w:style w:type="table" w:styleId="GridTable3-Accent1">
     <w:name w:val="Grid Table 3 Accent 1"/>
-    <w:basedOn w:val="TableauNormal"/>
+    <w:basedOn w:val="TableNormal"/>
     <w:uiPriority w:val="48"/>
     <w:rsid w:val="00FB5CCB"/>
     <w:pPr>
@@ -9523,10 +9610,10 @@
       </w:tcPr>
     </w:tblStylePr>
   </w:style>
-  <w:style w:type="paragraph" w:styleId="Notedefin">
+  <w:style w:type="paragraph" w:styleId="EndnoteText">
     <w:name w:val="endnote text"/>
     <w:basedOn w:val="Normal"/>
-    <w:link w:val="NotedefinCar"/>
+    <w:link w:val="EndnoteTextChar"/>
     <w:uiPriority w:val="99"/>
     <w:semiHidden/>
     <w:unhideWhenUsed/>
@@ -9539,10 +9626,10 @@
       <w:szCs w:val="20"/>
     </w:rPr>
   </w:style>
-  <w:style w:type="character" w:customStyle="1" w:styleId="NotedefinCar">
-    <w:name w:val="Note de fin Car"/>
-    <w:basedOn w:val="Policepardfaut"/>
-    <w:link w:val="Notedefin"/>
+  <w:style w:type="character" w:customStyle="1" w:styleId="EndnoteTextChar">
+    <w:name w:val="Endnote Text Char"/>
+    <w:basedOn w:val="DefaultParagraphFont"/>
+    <w:link w:val="EndnoteText"/>
     <w:uiPriority w:val="99"/>
     <w:semiHidden/>
     <w:rsid w:val="008C5D65"/>
@@ -9551,9 +9638,9 @@
       <w:szCs w:val="20"/>
     </w:rPr>
   </w:style>
-  <w:style w:type="character" w:styleId="Appeldenotedefin">
+  <w:style w:type="character" w:styleId="EndnoteReference">
     <w:name w:val="endnote reference"/>
-    <w:basedOn w:val="Policepardfaut"/>
+    <w:basedOn w:val="DefaultParagraphFont"/>
     <w:uiPriority w:val="99"/>
     <w:semiHidden/>
     <w:unhideWhenUsed/>
@@ -9562,10 +9649,10 @@
       <w:vertAlign w:val="superscript"/>
     </w:rPr>
   </w:style>
-  <w:style w:type="paragraph" w:styleId="Notedebasdepage">
+  <w:style w:type="paragraph" w:styleId="FootnoteText">
     <w:name w:val="footnote text"/>
     <w:basedOn w:val="Normal"/>
-    <w:link w:val="NotedebasdepageCar"/>
+    <w:link w:val="FootnoteTextChar"/>
     <w:uiPriority w:val="99"/>
     <w:semiHidden/>
     <w:unhideWhenUsed/>
@@ -9578,10 +9665,10 @@
       <w:szCs w:val="20"/>
     </w:rPr>
   </w:style>
-  <w:style w:type="character" w:customStyle="1" w:styleId="NotedebasdepageCar">
-    <w:name w:val="Note de bas de page Car"/>
-    <w:basedOn w:val="Policepardfaut"/>
-    <w:link w:val="Notedebasdepage"/>
+  <w:style w:type="character" w:customStyle="1" w:styleId="FootnoteTextChar">
+    <w:name w:val="Footnote Text Char"/>
+    <w:basedOn w:val="DefaultParagraphFont"/>
+    <w:link w:val="FootnoteText"/>
     <w:uiPriority w:val="99"/>
     <w:semiHidden/>
     <w:rsid w:val="008C5D65"/>
@@ -9590,9 +9677,9 @@
       <w:szCs w:val="20"/>
     </w:rPr>
   </w:style>
-  <w:style w:type="character" w:styleId="Appelnotedebasdep">
+  <w:style w:type="character" w:styleId="FootnoteReference">
     <w:name w:val="footnote reference"/>
-    <w:basedOn w:val="Policepardfaut"/>
+    <w:basedOn w:val="DefaultParagraphFont"/>
     <w:uiPriority w:val="99"/>
     <w:semiHidden/>
     <w:unhideWhenUsed/>
@@ -9601,10 +9688,10 @@
       <w:vertAlign w:val="superscript"/>
     </w:rPr>
   </w:style>
-  <w:style w:type="paragraph" w:styleId="PrformatHTML">
+  <w:style w:type="paragraph" w:styleId="HTMLPreformatted">
     <w:name w:val="HTML Preformatted"/>
     <w:basedOn w:val="Normal"/>
-    <w:link w:val="PrformatHTMLCar"/>
+    <w:link w:val="HTMLPreformattedChar"/>
     <w:uiPriority w:val="99"/>
     <w:unhideWhenUsed/>
     <w:rsid w:val="00E6221D"/>
@@ -9636,10 +9723,10 @@
       <w:lang w:val="fr-FR" w:eastAsia="fr-FR"/>
     </w:rPr>
   </w:style>
-  <w:style w:type="character" w:customStyle="1" w:styleId="PrformatHTMLCar">
-    <w:name w:val="Préformaté HTML Car"/>
-    <w:basedOn w:val="Policepardfaut"/>
-    <w:link w:val="PrformatHTML"/>
+  <w:style w:type="character" w:customStyle="1" w:styleId="HTMLPreformattedChar">
+    <w:name w:val="HTML Preformatted Char"/>
+    <w:basedOn w:val="DefaultParagraphFont"/>
+    <w:link w:val="HTMLPreformatted"/>
     <w:uiPriority w:val="99"/>
     <w:rsid w:val="00E6221D"/>
     <w:rPr>
@@ -9649,10 +9736,10 @@
       <w:lang w:val="fr-FR" w:eastAsia="fr-FR"/>
     </w:rPr>
   </w:style>
-  <w:style w:type="character" w:customStyle="1" w:styleId="Titre4Car">
-    <w:name w:val="Titre 4 Car"/>
-    <w:basedOn w:val="Policepardfaut"/>
-    <w:link w:val="Titre4"/>
+  <w:style w:type="character" w:customStyle="1" w:styleId="Heading4Char">
+    <w:name w:val="Heading 4 Char"/>
+    <w:basedOn w:val="DefaultParagraphFont"/>
+    <w:link w:val="Heading4"/>
     <w:uiPriority w:val="9"/>
     <w:rsid w:val="00F744A9"/>
     <w:rPr>
@@ -9662,9 +9749,9 @@
       <w:color w:val="B43412" w:themeColor="accent1" w:themeShade="BF"/>
     </w:rPr>
   </w:style>
-  <w:style w:type="table" w:styleId="TableauGrille6Couleur-Accentuation6">
+  <w:style w:type="table" w:styleId="GridTable6Colorful-Accent6">
     <w:name w:val="Grid Table 6 Colorful Accent 6"/>
-    <w:basedOn w:val="TableauNormal"/>
+    <w:basedOn w:val="TableNormal"/>
     <w:uiPriority w:val="51"/>
     <w:rsid w:val="005547B4"/>
     <w:pPr>
@@ -9734,9 +9821,9 @@
       </w:tcPr>
     </w:tblStylePr>
   </w:style>
-  <w:style w:type="table" w:styleId="TableauGrille2-Accentuation6">
+  <w:style w:type="table" w:styleId="GridTable2-Accent6">
     <w:name w:val="Grid Table 2 Accent 6"/>
-    <w:basedOn w:val="TableauNormal"/>
+    <w:basedOn w:val="TableNormal"/>
     <w:uiPriority w:val="47"/>
     <w:rsid w:val="00E53F04"/>
     <w:pPr>
@@ -9809,9 +9896,9 @@
       </w:tcPr>
     </w:tblStylePr>
   </w:style>
-  <w:style w:type="character" w:styleId="Mentionnonrsolue">
+  <w:style w:type="character" w:styleId="UnresolvedMention">
     <w:name w:val="Unresolved Mention"/>
-    <w:basedOn w:val="Policepardfaut"/>
+    <w:basedOn w:val="DefaultParagraphFont"/>
     <w:uiPriority w:val="99"/>
     <w:semiHidden/>
     <w:unhideWhenUsed/>
@@ -9846,7 +9933,7 @@
         <w:p>
           <w:r>
             <w:rPr>
-              <w:rStyle w:val="Textedelespacerserv"/>
+              <w:rStyle w:val="PlaceholderText"/>
             </w:rPr>
             <w:t>[Catégorie ]</w:t>
           </w:r>
@@ -9872,7 +9959,7 @@
         <w:p>
           <w:r>
             <w:rPr>
-              <w:rStyle w:val="Textedelespacerserv"/>
+              <w:rStyle w:val="PlaceholderText"/>
             </w:rPr>
             <w:t>[Auteur ]</w:t>
           </w:r>
@@ -9898,7 +9985,7 @@
         <w:p>
           <w:r>
             <w:rPr>
-              <w:rStyle w:val="Textedelespacerserv"/>
+              <w:rStyle w:val="PlaceholderText"/>
             </w:rPr>
             <w:t>[Titre ]</w:t>
           </w:r>
@@ -9916,7 +10003,7 @@
     <w:charset w:val="00"/>
     <w:family w:val="swiss"/>
     <w:pitch w:val="variable"/>
-    <w:sig w:usb0="E4002EFF" w:usb1="C000247B" w:usb2="00000009" w:usb3="00000000" w:csb0="000001FF" w:csb1="00000000"/>
+    <w:sig w:usb0="E0002AFF" w:usb1="4000ACFF" w:usb2="00000001" w:usb3="00000000" w:csb0="000001FF" w:csb1="00000000"/>
   </w:font>
   <w:font w:name="Courier New">
     <w:panose1 w:val="02070309020205020404"/>
@@ -9930,7 +10017,7 @@
     <w:charset w:val="00"/>
     <w:family w:val="roman"/>
     <w:pitch w:val="variable"/>
-    <w:sig w:usb0="E0002EFF" w:usb1="C000785B" w:usb2="00000009" w:usb3="00000000" w:csb0="000001FF" w:csb1="00000000"/>
+    <w:sig w:usb0="E0002AFF" w:usb1="C0007843" w:usb2="00000009" w:usb3="00000000" w:csb0="000001FF" w:csb1="00000000"/>
   </w:font>
   <w:font w:name="Wingdings">
     <w:panose1 w:val="05000000000000000000"/>
@@ -9951,7 +10038,7 @@
     <w:charset w:val="00"/>
     <w:family w:val="swiss"/>
     <w:pitch w:val="variable"/>
-    <w:sig w:usb0="E4002EFF" w:usb1="C000247B" w:usb2="00000009" w:usb3="00000000" w:csb0="000001FF" w:csb1="00000000"/>
+    <w:sig w:usb0="A0002AEF" w:usb1="4000207B" w:usb2="00000000" w:usb3="00000000" w:csb0="000001FF" w:csb1="00000000"/>
   </w:font>
   <w:font w:name="Segoe UI">
     <w:panose1 w:val="020B0502040204020203"/>
@@ -10017,6 +10104,7 @@
     <w:rsid w:val="00D7593D"/>
     <w:rsid w:val="00D95F62"/>
     <w:rsid w:val="00E15801"/>
+    <w:rsid w:val="00F21626"/>
     <w:rsid w:val="00F403F7"/>
     <w:rsid w:val="00F8733C"/>
     <w:rsid w:val="00FC0FBA"/>
@@ -10447,13 +10535,13 @@
       <w:szCs w:val="3276"/>
     </w:rPr>
   </w:style>
-  <w:style w:type="character" w:default="1" w:styleId="Policepardfaut">
+  <w:style w:type="character" w:default="1" w:styleId="DefaultParagraphFont">
     <w:name w:val="Default Paragraph Font"/>
     <w:uiPriority w:val="1"/>
     <w:semiHidden/>
     <w:unhideWhenUsed/>
   </w:style>
-  <w:style w:type="table" w:default="1" w:styleId="TableauNormal">
+  <w:style w:type="table" w:default="1" w:styleId="TableNormal">
     <w:name w:val="Normal Table"/>
     <w:uiPriority w:val="99"/>
     <w:semiHidden/>
@@ -10468,27 +10556,20 @@
       </w:tblCellMar>
     </w:tblPr>
   </w:style>
-  <w:style w:type="numbering" w:default="1" w:styleId="Aucuneliste">
+  <w:style w:type="numbering" w:default="1" w:styleId="NoList">
     <w:name w:val="No List"/>
     <w:uiPriority w:val="99"/>
     <w:semiHidden/>
     <w:unhideWhenUsed/>
   </w:style>
-  <w:style w:type="character" w:styleId="Textedelespacerserv">
+  <w:style w:type="character" w:styleId="PlaceholderText">
     <w:name w:val="Placeholder Text"/>
-    <w:basedOn w:val="Policepardfaut"/>
+    <w:basedOn w:val="DefaultParagraphFont"/>
     <w:uiPriority w:val="99"/>
     <w:semiHidden/>
     <w:rsid w:val="00771712"/>
     <w:rPr>
       <w:color w:val="808080"/>
-    </w:rPr>
-  </w:style>
-  <w:style w:type="paragraph" w:customStyle="1" w:styleId="2324DD910BAD43BD9F4AE346F2D5C7C5">
-    <w:name w:val="2324DD910BAD43BD9F4AE346F2D5C7C5"/>
-    <w:rsid w:val="00771712"/>
-    <w:rPr>
-      <w:lang w:val="fr-FR" w:eastAsia="fr-FR"/>
     </w:rPr>
   </w:style>
 </w:styles>

</xml_diff>